<commit_message>
Doc done without Verilog
</commit_message>
<xml_diff>
--- a/18CT4Doc_1803108.docx
+++ b/18CT4Doc_1803108.docx
@@ -7,6 +7,7 @@
         <w:jc w:val="center"/>
         <w:rPr>
           <w:b/>
+          <w:color w:val="E36C0A" w:themeColor="accent6" w:themeShade="BF"/>
           <w:sz w:val="32"/>
           <w:szCs w:val="32"/>
         </w:rPr>
@@ -14,6 +15,7 @@
       <w:r>
         <w:rPr>
           <w:b/>
+          <w:color w:val="E36C0A" w:themeColor="accent6" w:themeShade="BF"/>
           <w:sz w:val="32"/>
           <w:szCs w:val="32"/>
         </w:rPr>
@@ -25,6 +27,7 @@
         <w:jc w:val="center"/>
         <w:rPr>
           <w:b/>
+          <w:color w:val="E36C0A" w:themeColor="accent6" w:themeShade="BF"/>
           <w:sz w:val="32"/>
           <w:szCs w:val="32"/>
         </w:rPr>
@@ -32,6 +35,7 @@
       <w:r>
         <w:rPr>
           <w:b/>
+          <w:color w:val="E36C0A" w:themeColor="accent6" w:themeShade="BF"/>
           <w:sz w:val="32"/>
           <w:szCs w:val="32"/>
         </w:rPr>
@@ -40,6 +44,7 @@
       <w:r>
         <w:rPr>
           <w:b/>
+          <w:color w:val="E36C0A" w:themeColor="accent6" w:themeShade="BF"/>
           <w:sz w:val="32"/>
           <w:szCs w:val="32"/>
         </w:rPr>
@@ -60,6 +65,7 @@
       <w:pPr>
         <w:rPr>
           <w:b/>
+          <w:color w:val="E36C0A" w:themeColor="accent6" w:themeShade="BF"/>
           <w:sz w:val="28"/>
           <w:szCs w:val="28"/>
         </w:rPr>
@@ -67,6 +73,7 @@
       <w:r>
         <w:rPr>
           <w:b/>
+          <w:color w:val="E36C0A" w:themeColor="accent6" w:themeShade="BF"/>
           <w:sz w:val="28"/>
           <w:szCs w:val="28"/>
         </w:rPr>
@@ -77,6 +84,7 @@
       <w:pPr>
         <w:rPr>
           <w:b/>
+          <w:color w:val="E36C0A" w:themeColor="accent6" w:themeShade="BF"/>
           <w:sz w:val="28"/>
           <w:szCs w:val="28"/>
         </w:rPr>
@@ -84,11 +92,22 @@
       <w:r>
         <w:rPr>
           <w:b/>
+          <w:color w:val="E36C0A" w:themeColor="accent6" w:themeShade="BF"/>
           <w:sz w:val="28"/>
           <w:szCs w:val="28"/>
         </w:rPr>
         <w:t>Build CPU based on following requirements:</w:t>
       </w:r>
+    </w:p>
+    <w:p>
+      <w:pPr>
+        <w:rPr>
+          <w:b/>
+          <w:color w:val="E36C0A" w:themeColor="accent6" w:themeShade="BF"/>
+          <w:sz w:val="28"/>
+          <w:szCs w:val="28"/>
+        </w:rPr>
+      </w:pPr>
     </w:p>
     <w:p>
       <w:pPr>
@@ -277,15 +296,17 @@
       <w:pPr>
         <w:rPr>
           <w:b/>
-          <w:sz w:val="24"/>
-          <w:szCs w:val="24"/>
-        </w:rPr>
-      </w:pPr>
-      <w:r>
-        <w:rPr>
-          <w:b/>
-          <w:sz w:val="24"/>
-          <w:szCs w:val="24"/>
+          <w:color w:val="E36C0A" w:themeColor="accent6" w:themeShade="BF"/>
+          <w:sz w:val="32"/>
+          <w:szCs w:val="32"/>
+        </w:rPr>
+      </w:pPr>
+      <w:r>
+        <w:rPr>
+          <w:b/>
+          <w:color w:val="E36C0A" w:themeColor="accent6" w:themeShade="BF"/>
+          <w:sz w:val="32"/>
+          <w:szCs w:val="32"/>
         </w:rPr>
         <w:t>Solution:</w:t>
       </w:r>
@@ -294,15 +315,17 @@
       <w:pPr>
         <w:rPr>
           <w:b/>
-          <w:sz w:val="24"/>
-          <w:szCs w:val="24"/>
-        </w:rPr>
-      </w:pPr>
-      <w:r>
-        <w:rPr>
-          <w:b/>
-          <w:sz w:val="24"/>
-          <w:szCs w:val="24"/>
+          <w:color w:val="E36C0A" w:themeColor="accent6" w:themeShade="BF"/>
+          <w:sz w:val="32"/>
+          <w:szCs w:val="32"/>
+        </w:rPr>
+      </w:pPr>
+      <w:r>
+        <w:rPr>
+          <w:b/>
+          <w:color w:val="E36C0A" w:themeColor="accent6" w:themeShade="BF"/>
+          <w:sz w:val="32"/>
+          <w:szCs w:val="32"/>
         </w:rPr>
         <w:t>Simulator Design:</w:t>
       </w:r>
@@ -315,18 +338,561 @@
         </w:numPr>
         <w:rPr>
           <w:b/>
-          <w:sz w:val="24"/>
-          <w:szCs w:val="24"/>
-        </w:rPr>
-      </w:pPr>
-      <w:r>
-        <w:rPr>
-          <w:b/>
-          <w:sz w:val="24"/>
-          <w:szCs w:val="24"/>
+          <w:color w:val="4F6228" w:themeColor="accent3" w:themeShade="80"/>
+          <w:sz w:val="32"/>
+          <w:szCs w:val="32"/>
+        </w:rPr>
+      </w:pPr>
+      <w:r>
+        <w:rPr>
+          <w:b/>
+          <w:color w:val="4F6228" w:themeColor="accent3" w:themeShade="80"/>
+          <w:sz w:val="32"/>
+          <w:szCs w:val="32"/>
         </w:rPr>
         <w:t>ALU Circuit (Top to Bottom all circuits):</w:t>
       </w:r>
+    </w:p>
+    <w:p>
+      <w:pPr>
+        <w:keepNext/>
+        <w:jc w:val="center"/>
+      </w:pPr>
+      <w:r>
+        <w:rPr>
+          <w:b/>
+          <w:noProof/>
+          <w:sz w:val="24"/>
+          <w:szCs w:val="24"/>
+        </w:rPr>
+        <w:drawing>
+          <wp:inline distT="0" distB="0" distL="0" distR="0" wp14:anchorId="22F38163" wp14:editId="3A5929C6">
+            <wp:extent cx="4234917" cy="3276600"/>
+            <wp:effectExtent l="0" t="0" r="0" b="0"/>
+            <wp:docPr id="140583117" name="Picture 3"/>
+            <wp:cNvGraphicFramePr>
+              <a:graphicFrameLocks xmlns:a="http://schemas.openxmlformats.org/drawingml/2006/main" noChangeAspect="1"/>
+            </wp:cNvGraphicFramePr>
+            <a:graphic xmlns:a="http://schemas.openxmlformats.org/drawingml/2006/main">
+              <a:graphicData uri="http://schemas.openxmlformats.org/drawingml/2006/picture">
+                <pic:pic xmlns:pic="http://schemas.openxmlformats.org/drawingml/2006/picture">
+                  <pic:nvPicPr>
+                    <pic:cNvPr id="0" name="Picture 3"/>
+                    <pic:cNvPicPr>
+                      <a:picLocks noChangeAspect="1" noChangeArrowheads="1"/>
+                    </pic:cNvPicPr>
+                  </pic:nvPicPr>
+                  <pic:blipFill>
+                    <a:blip r:embed="rId6" cstate="print">
+                      <a:extLst>
+                        <a:ext uri="{28A0092B-C50C-407E-A947-70E740481C1C}">
+                          <a14:useLocalDpi xmlns:a14="http://schemas.microsoft.com/office/drawing/2010/main" val="0"/>
+                        </a:ext>
+                      </a:extLst>
+                    </a:blip>
+                    <a:srcRect/>
+                    <a:stretch>
+                      <a:fillRect/>
+                    </a:stretch>
+                  </pic:blipFill>
+                  <pic:spPr bwMode="auto">
+                    <a:xfrm>
+                      <a:off x="0" y="0"/>
+                      <a:ext cx="4268858" cy="3302860"/>
+                    </a:xfrm>
+                    <a:prstGeom prst="rect">
+                      <a:avLst/>
+                    </a:prstGeom>
+                    <a:noFill/>
+                    <a:ln>
+                      <a:noFill/>
+                    </a:ln>
+                  </pic:spPr>
+                </pic:pic>
+              </a:graphicData>
+            </a:graphic>
+          </wp:inline>
+        </w:drawing>
+      </w:r>
+    </w:p>
+    <w:p>
+      <w:pPr>
+        <w:pStyle w:val="Caption"/>
+        <w:jc w:val="center"/>
+      </w:pPr>
+      <w:r>
+        <w:t xml:space="preserve">Figure </w:t>
+      </w:r>
+      <w:fldSimple w:instr=" SEQ Figure \* ARABIC ">
+        <w:r>
+          <w:rPr>
+            <w:noProof/>
+          </w:rPr>
+          <w:t>1</w:t>
+        </w:r>
+      </w:fldSimple>
+      <w:r>
+        <w:t>: 1 Bit Full Adder</w:t>
+      </w:r>
+    </w:p>
+    <w:p/>
+    <w:p/>
+    <w:p>
+      <w:pPr>
+        <w:keepNext/>
+      </w:pPr>
+      <w:r>
+        <w:rPr>
+          <w:b/>
+          <w:noProof/>
+          <w:sz w:val="24"/>
+          <w:szCs w:val="24"/>
+        </w:rPr>
+        <w:lastRenderedPageBreak/>
+        <w:drawing>
+          <wp:inline distT="0" distB="0" distL="0" distR="0" wp14:anchorId="79D21506" wp14:editId="7BEBF07C">
+            <wp:extent cx="5724525" cy="1114425"/>
+            <wp:effectExtent l="0" t="0" r="9525" b="9525"/>
+            <wp:docPr id="743442945" name="Picture 5"/>
+            <wp:cNvGraphicFramePr>
+              <a:graphicFrameLocks xmlns:a="http://schemas.openxmlformats.org/drawingml/2006/main" noChangeAspect="1"/>
+            </wp:cNvGraphicFramePr>
+            <a:graphic xmlns:a="http://schemas.openxmlformats.org/drawingml/2006/main">
+              <a:graphicData uri="http://schemas.openxmlformats.org/drawingml/2006/picture">
+                <pic:pic xmlns:pic="http://schemas.openxmlformats.org/drawingml/2006/picture">
+                  <pic:nvPicPr>
+                    <pic:cNvPr id="0" name="Picture 5"/>
+                    <pic:cNvPicPr>
+                      <a:picLocks noChangeAspect="1" noChangeArrowheads="1"/>
+                    </pic:cNvPicPr>
+                  </pic:nvPicPr>
+                  <pic:blipFill>
+                    <a:blip r:embed="rId7" cstate="print">
+                      <a:extLst>
+                        <a:ext uri="{28A0092B-C50C-407E-A947-70E740481C1C}">
+                          <a14:useLocalDpi xmlns:a14="http://schemas.microsoft.com/office/drawing/2010/main" val="0"/>
+                        </a:ext>
+                      </a:extLst>
+                    </a:blip>
+                    <a:srcRect/>
+                    <a:stretch>
+                      <a:fillRect/>
+                    </a:stretch>
+                  </pic:blipFill>
+                  <pic:spPr bwMode="auto">
+                    <a:xfrm>
+                      <a:off x="0" y="0"/>
+                      <a:ext cx="5724525" cy="1114425"/>
+                    </a:xfrm>
+                    <a:prstGeom prst="rect">
+                      <a:avLst/>
+                    </a:prstGeom>
+                    <a:noFill/>
+                    <a:ln>
+                      <a:noFill/>
+                    </a:ln>
+                  </pic:spPr>
+                </pic:pic>
+              </a:graphicData>
+            </a:graphic>
+          </wp:inline>
+        </w:drawing>
+      </w:r>
+    </w:p>
+    <w:p>
+      <w:pPr>
+        <w:keepNext/>
+      </w:pPr>
+    </w:p>
+    <w:p>
+      <w:pPr>
+        <w:keepNext/>
+      </w:pPr>
+    </w:p>
+    <w:p>
+      <w:pPr>
+        <w:pStyle w:val="Caption"/>
+        <w:jc w:val="center"/>
+      </w:pPr>
+      <w:r>
+        <w:t xml:space="preserve">Figure </w:t>
+      </w:r>
+      <w:fldSimple w:instr=" SEQ Figure \* ARABIC ">
+        <w:r>
+          <w:rPr>
+            <w:noProof/>
+          </w:rPr>
+          <w:t>2</w:t>
+        </w:r>
+      </w:fldSimple>
+      <w:r>
+        <w:t>: 6 Bit Adder</w:t>
+      </w:r>
+    </w:p>
+    <w:p/>
+    <w:p/>
+    <w:p/>
+    <w:p/>
+    <w:p/>
+    <w:p>
+      <w:pPr>
+        <w:keepNext/>
+      </w:pPr>
+      <w:r>
+        <w:rPr>
+          <w:b/>
+          <w:noProof/>
+          <w:sz w:val="24"/>
+          <w:szCs w:val="24"/>
+        </w:rPr>
+        <w:drawing>
+          <wp:inline distT="0" distB="0" distL="0" distR="0" wp14:anchorId="5BE6912F" wp14:editId="1A5B3415">
+            <wp:extent cx="5724525" cy="3181350"/>
+            <wp:effectExtent l="0" t="0" r="9525" b="0"/>
+            <wp:docPr id="190005775" name="Picture 1"/>
+            <wp:cNvGraphicFramePr>
+              <a:graphicFrameLocks xmlns:a="http://schemas.openxmlformats.org/drawingml/2006/main" noChangeAspect="1"/>
+            </wp:cNvGraphicFramePr>
+            <a:graphic xmlns:a="http://schemas.openxmlformats.org/drawingml/2006/main">
+              <a:graphicData uri="http://schemas.openxmlformats.org/drawingml/2006/picture">
+                <pic:pic xmlns:pic="http://schemas.openxmlformats.org/drawingml/2006/picture">
+                  <pic:nvPicPr>
+                    <pic:cNvPr id="0" name="Picture 1"/>
+                    <pic:cNvPicPr>
+                      <a:picLocks noChangeAspect="1" noChangeArrowheads="1"/>
+                    </pic:cNvPicPr>
+                  </pic:nvPicPr>
+                  <pic:blipFill>
+                    <a:blip r:embed="rId8" cstate="print">
+                      <a:extLst>
+                        <a:ext uri="{28A0092B-C50C-407E-A947-70E740481C1C}">
+                          <a14:useLocalDpi xmlns:a14="http://schemas.microsoft.com/office/drawing/2010/main" val="0"/>
+                        </a:ext>
+                      </a:extLst>
+                    </a:blip>
+                    <a:srcRect/>
+                    <a:stretch>
+                      <a:fillRect/>
+                    </a:stretch>
+                  </pic:blipFill>
+                  <pic:spPr bwMode="auto">
+                    <a:xfrm>
+                      <a:off x="0" y="0"/>
+                      <a:ext cx="6307261" cy="3505200"/>
+                    </a:xfrm>
+                    <a:prstGeom prst="rect">
+                      <a:avLst/>
+                    </a:prstGeom>
+                    <a:noFill/>
+                    <a:ln>
+                      <a:noFill/>
+                    </a:ln>
+                  </pic:spPr>
+                </pic:pic>
+              </a:graphicData>
+            </a:graphic>
+          </wp:inline>
+        </w:drawing>
+      </w:r>
+    </w:p>
+    <w:p>
+      <w:pPr>
+        <w:keepNext/>
+      </w:pPr>
+    </w:p>
+    <w:p>
+      <w:pPr>
+        <w:keepNext/>
+      </w:pPr>
+    </w:p>
+    <w:p>
+      <w:pPr>
+        <w:pStyle w:val="Caption"/>
+        <w:jc w:val="center"/>
+      </w:pPr>
+      <w:r>
+        <w:t xml:space="preserve">Figure </w:t>
+      </w:r>
+      <w:fldSimple w:instr=" SEQ Figure \* ARABIC ">
+        <w:r>
+          <w:rPr>
+            <w:noProof/>
+          </w:rPr>
+          <w:t>3</w:t>
+        </w:r>
+      </w:fldSimple>
+      <w:r>
+        <w:t xml:space="preserve">: 6 Bit </w:t>
+      </w:r>
+      <w:proofErr w:type="gramStart"/>
+      <w:r>
+        <w:t>And</w:t>
+      </w:r>
+      <w:proofErr w:type="gramEnd"/>
+      <w:r>
+        <w:t xml:space="preserve"> Circuit Block</w:t>
+      </w:r>
+    </w:p>
+    <w:p>
+      <w:pPr>
+        <w:keepNext/>
+      </w:pPr>
+      <w:r>
+        <w:rPr>
+          <w:b/>
+          <w:noProof/>
+          <w:sz w:val="24"/>
+          <w:szCs w:val="24"/>
+        </w:rPr>
+        <w:lastRenderedPageBreak/>
+        <w:drawing>
+          <wp:inline distT="0" distB="0" distL="0" distR="0" wp14:anchorId="7B255827" wp14:editId="743BD192">
+            <wp:extent cx="5724525" cy="6496050"/>
+            <wp:effectExtent l="0" t="0" r="9525" b="0"/>
+            <wp:docPr id="1567436204" name="Picture 2"/>
+            <wp:cNvGraphicFramePr>
+              <a:graphicFrameLocks xmlns:a="http://schemas.openxmlformats.org/drawingml/2006/main" noChangeAspect="1"/>
+            </wp:cNvGraphicFramePr>
+            <a:graphic xmlns:a="http://schemas.openxmlformats.org/drawingml/2006/main">
+              <a:graphicData uri="http://schemas.openxmlformats.org/drawingml/2006/picture">
+                <pic:pic xmlns:pic="http://schemas.openxmlformats.org/drawingml/2006/picture">
+                  <pic:nvPicPr>
+                    <pic:cNvPr id="0" name="Picture 2"/>
+                    <pic:cNvPicPr>
+                      <a:picLocks noChangeAspect="1" noChangeArrowheads="1"/>
+                    </pic:cNvPicPr>
+                  </pic:nvPicPr>
+                  <pic:blipFill>
+                    <a:blip r:embed="rId9" cstate="print">
+                      <a:extLst>
+                        <a:ext uri="{28A0092B-C50C-407E-A947-70E740481C1C}">
+                          <a14:useLocalDpi xmlns:a14="http://schemas.microsoft.com/office/drawing/2010/main" val="0"/>
+                        </a:ext>
+                      </a:extLst>
+                    </a:blip>
+                    <a:srcRect/>
+                    <a:stretch>
+                      <a:fillRect/>
+                    </a:stretch>
+                  </pic:blipFill>
+                  <pic:spPr bwMode="auto">
+                    <a:xfrm>
+                      <a:off x="0" y="0"/>
+                      <a:ext cx="5724525" cy="6496050"/>
+                    </a:xfrm>
+                    <a:prstGeom prst="rect">
+                      <a:avLst/>
+                    </a:prstGeom>
+                    <a:noFill/>
+                    <a:ln>
+                      <a:noFill/>
+                    </a:ln>
+                  </pic:spPr>
+                </pic:pic>
+              </a:graphicData>
+            </a:graphic>
+          </wp:inline>
+        </w:drawing>
+      </w:r>
+    </w:p>
+    <w:p>
+      <w:pPr>
+        <w:keepNext/>
+      </w:pPr>
+    </w:p>
+    <w:p>
+      <w:pPr>
+        <w:keepNext/>
+      </w:pPr>
+    </w:p>
+    <w:p>
+      <w:pPr>
+        <w:pStyle w:val="Caption"/>
+        <w:jc w:val="center"/>
+      </w:pPr>
+      <w:r>
+        <w:t xml:space="preserve">Figure </w:t>
+      </w:r>
+      <w:fldSimple w:instr=" SEQ Figure \* ARABIC ">
+        <w:r>
+          <w:rPr>
+            <w:noProof/>
+          </w:rPr>
+          <w:t>4</w:t>
+        </w:r>
+      </w:fldSimple>
+      <w:r>
+        <w:t>: 6 Bit Right Rotator</w:t>
+      </w:r>
+    </w:p>
+    <w:p>
+      <w:pPr>
+        <w:keepNext/>
+      </w:pPr>
+      <w:r>
+        <w:rPr>
+          <w:b/>
+          <w:noProof/>
+          <w:sz w:val="24"/>
+          <w:szCs w:val="24"/>
+        </w:rPr>
+        <w:lastRenderedPageBreak/>
+        <w:drawing>
+          <wp:inline distT="0" distB="0" distL="0" distR="0" wp14:anchorId="471A5337" wp14:editId="05737E98">
+            <wp:extent cx="5715000" cy="5210175"/>
+            <wp:effectExtent l="0" t="0" r="0" b="9525"/>
+            <wp:docPr id="1432796134" name="Picture 4"/>
+            <wp:cNvGraphicFramePr>
+              <a:graphicFrameLocks xmlns:a="http://schemas.openxmlformats.org/drawingml/2006/main" noChangeAspect="1"/>
+            </wp:cNvGraphicFramePr>
+            <a:graphic xmlns:a="http://schemas.openxmlformats.org/drawingml/2006/main">
+              <a:graphicData uri="http://schemas.openxmlformats.org/drawingml/2006/picture">
+                <pic:pic xmlns:pic="http://schemas.openxmlformats.org/drawingml/2006/picture">
+                  <pic:nvPicPr>
+                    <pic:cNvPr id="0" name="Picture 4"/>
+                    <pic:cNvPicPr>
+                      <a:picLocks noChangeAspect="1" noChangeArrowheads="1"/>
+                    </pic:cNvPicPr>
+                  </pic:nvPicPr>
+                  <pic:blipFill>
+                    <a:blip r:embed="rId10" cstate="print">
+                      <a:extLst>
+                        <a:ext uri="{28A0092B-C50C-407E-A947-70E740481C1C}">
+                          <a14:useLocalDpi xmlns:a14="http://schemas.microsoft.com/office/drawing/2010/main" val="0"/>
+                        </a:ext>
+                      </a:extLst>
+                    </a:blip>
+                    <a:srcRect/>
+                    <a:stretch>
+                      <a:fillRect/>
+                    </a:stretch>
+                  </pic:blipFill>
+                  <pic:spPr bwMode="auto">
+                    <a:xfrm>
+                      <a:off x="0" y="0"/>
+                      <a:ext cx="5715000" cy="5210175"/>
+                    </a:xfrm>
+                    <a:prstGeom prst="rect">
+                      <a:avLst/>
+                    </a:prstGeom>
+                    <a:noFill/>
+                    <a:ln>
+                      <a:noFill/>
+                    </a:ln>
+                  </pic:spPr>
+                </pic:pic>
+              </a:graphicData>
+            </a:graphic>
+          </wp:inline>
+        </w:drawing>
+      </w:r>
+    </w:p>
+    <w:p>
+      <w:pPr>
+        <w:keepNext/>
+      </w:pPr>
+    </w:p>
+    <w:p>
+      <w:pPr>
+        <w:keepNext/>
+      </w:pPr>
+    </w:p>
+    <w:p>
+      <w:pPr>
+        <w:pStyle w:val="Caption"/>
+        <w:jc w:val="center"/>
+        <w:rPr>
+          <w:b/>
+          <w:sz w:val="24"/>
+          <w:szCs w:val="24"/>
+        </w:rPr>
+      </w:pPr>
+      <w:r>
+        <w:t xml:space="preserve">Figure </w:t>
+      </w:r>
+      <w:fldSimple w:instr=" SEQ Figure \* ARABIC ">
+        <w:r>
+          <w:rPr>
+            <w:noProof/>
+          </w:rPr>
+          <w:t>5</w:t>
+        </w:r>
+      </w:fldSimple>
+      <w:r>
+        <w:t>: 6 Bit ALU</w:t>
+      </w:r>
+    </w:p>
+    <w:p>
+      <w:pPr>
+        <w:rPr>
+          <w:b/>
+          <w:sz w:val="24"/>
+          <w:szCs w:val="24"/>
+        </w:rPr>
+      </w:pPr>
+    </w:p>
+    <w:p>
+      <w:pPr>
+        <w:rPr>
+          <w:b/>
+          <w:sz w:val="24"/>
+          <w:szCs w:val="24"/>
+        </w:rPr>
+      </w:pPr>
+    </w:p>
+    <w:p>
+      <w:pPr>
+        <w:rPr>
+          <w:b/>
+          <w:sz w:val="24"/>
+          <w:szCs w:val="24"/>
+        </w:rPr>
+      </w:pPr>
+    </w:p>
+    <w:p>
+      <w:pPr>
+        <w:rPr>
+          <w:b/>
+          <w:sz w:val="24"/>
+          <w:szCs w:val="24"/>
+        </w:rPr>
+      </w:pPr>
+    </w:p>
+    <w:p>
+      <w:pPr>
+        <w:rPr>
+          <w:b/>
+          <w:sz w:val="24"/>
+          <w:szCs w:val="24"/>
+        </w:rPr>
+      </w:pPr>
+    </w:p>
+    <w:p>
+      <w:pPr>
+        <w:rPr>
+          <w:b/>
+          <w:sz w:val="24"/>
+          <w:szCs w:val="24"/>
+        </w:rPr>
+      </w:pPr>
+    </w:p>
+    <w:p>
+      <w:pPr>
+        <w:rPr>
+          <w:b/>
+          <w:sz w:val="24"/>
+          <w:szCs w:val="24"/>
+        </w:rPr>
+      </w:pPr>
+    </w:p>
+    <w:p>
+      <w:pPr>
+        <w:rPr>
+          <w:b/>
+          <w:sz w:val="24"/>
+          <w:szCs w:val="24"/>
+        </w:rPr>
+      </w:pPr>
     </w:p>
     <w:p>
       <w:pPr>
@@ -408,18 +974,443 @@
         </w:numPr>
         <w:rPr>
           <w:b/>
-          <w:sz w:val="24"/>
-          <w:szCs w:val="24"/>
-        </w:rPr>
-      </w:pPr>
-      <w:r>
-        <w:rPr>
-          <w:b/>
-          <w:sz w:val="24"/>
-          <w:szCs w:val="24"/>
+          <w:color w:val="4F6228" w:themeColor="accent3" w:themeShade="80"/>
+          <w:sz w:val="32"/>
+          <w:szCs w:val="32"/>
+        </w:rPr>
+      </w:pPr>
+      <w:r>
+        <w:rPr>
+          <w:b/>
+          <w:color w:val="4F6228" w:themeColor="accent3" w:themeShade="80"/>
+          <w:sz w:val="32"/>
+          <w:szCs w:val="32"/>
         </w:rPr>
         <w:t>Register Set Circuit (Top to Bottom all circuits):</w:t>
       </w:r>
+      <w:r>
+        <w:rPr>
+          <w:b/>
+          <w:noProof/>
+          <w:color w:val="4F6228" w:themeColor="accent3" w:themeShade="80"/>
+          <w:sz w:val="32"/>
+          <w:szCs w:val="32"/>
+        </w:rPr>
+        <w:t xml:space="preserve">  </w:t>
+      </w:r>
+    </w:p>
+    <w:p>
+      <w:pPr>
+        <w:ind w:left="360"/>
+        <w:rPr>
+          <w:b/>
+          <w:color w:val="4F6228" w:themeColor="accent3" w:themeShade="80"/>
+          <w:sz w:val="32"/>
+          <w:szCs w:val="32"/>
+        </w:rPr>
+      </w:pPr>
+    </w:p>
+    <w:p>
+      <w:pPr>
+        <w:keepNext/>
+      </w:pPr>
+      <w:r>
+        <w:rPr>
+          <w:b/>
+          <w:noProof/>
+          <w:sz w:val="24"/>
+          <w:szCs w:val="24"/>
+        </w:rPr>
+        <w:drawing>
+          <wp:inline distT="0" distB="0" distL="0" distR="0" wp14:anchorId="1C2DEAB4" wp14:editId="23136A8B">
+            <wp:extent cx="5725795" cy="2470785"/>
+            <wp:effectExtent l="0" t="0" r="8255" b="5715"/>
+            <wp:docPr id="845624851" name="Picture 9"/>
+            <wp:cNvGraphicFramePr>
+              <a:graphicFrameLocks xmlns:a="http://schemas.openxmlformats.org/drawingml/2006/main" noChangeAspect="1"/>
+            </wp:cNvGraphicFramePr>
+            <a:graphic xmlns:a="http://schemas.openxmlformats.org/drawingml/2006/main">
+              <a:graphicData uri="http://schemas.openxmlformats.org/drawingml/2006/picture">
+                <pic:pic xmlns:pic="http://schemas.openxmlformats.org/drawingml/2006/picture">
+                  <pic:nvPicPr>
+                    <pic:cNvPr id="0" name="Picture 9"/>
+                    <pic:cNvPicPr>
+                      <a:picLocks noChangeAspect="1" noChangeArrowheads="1"/>
+                    </pic:cNvPicPr>
+                  </pic:nvPicPr>
+                  <pic:blipFill>
+                    <a:blip r:embed="rId11">
+                      <a:extLst>
+                        <a:ext uri="{28A0092B-C50C-407E-A947-70E740481C1C}">
+                          <a14:useLocalDpi xmlns:a14="http://schemas.microsoft.com/office/drawing/2010/main" val="0"/>
+                        </a:ext>
+                      </a:extLst>
+                    </a:blip>
+                    <a:srcRect/>
+                    <a:stretch>
+                      <a:fillRect/>
+                    </a:stretch>
+                  </pic:blipFill>
+                  <pic:spPr bwMode="auto">
+                    <a:xfrm>
+                      <a:off x="0" y="0"/>
+                      <a:ext cx="5725795" cy="2470785"/>
+                    </a:xfrm>
+                    <a:prstGeom prst="rect">
+                      <a:avLst/>
+                    </a:prstGeom>
+                    <a:noFill/>
+                    <a:ln>
+                      <a:noFill/>
+                    </a:ln>
+                  </pic:spPr>
+                </pic:pic>
+              </a:graphicData>
+            </a:graphic>
+          </wp:inline>
+        </w:drawing>
+      </w:r>
+    </w:p>
+    <w:p>
+      <w:pPr>
+        <w:keepNext/>
+      </w:pPr>
+    </w:p>
+    <w:p>
+      <w:pPr>
+        <w:keepNext/>
+      </w:pPr>
+    </w:p>
+    <w:p>
+      <w:pPr>
+        <w:pStyle w:val="Caption"/>
+        <w:jc w:val="center"/>
+      </w:pPr>
+      <w:r>
+        <w:t xml:space="preserve">Figure </w:t>
+      </w:r>
+      <w:fldSimple w:instr=" SEQ Figure \* ARABIC ">
+        <w:r>
+          <w:rPr>
+            <w:noProof/>
+          </w:rPr>
+          <w:t>6</w:t>
+        </w:r>
+      </w:fldSimple>
+      <w:r>
+        <w:t>: 1 Bit Register</w:t>
+      </w:r>
+    </w:p>
+    <w:p/>
+    <w:p>
+      <w:pPr>
+        <w:keepNext/>
+      </w:pPr>
+      <w:r>
+        <w:rPr>
+          <w:b/>
+          <w:noProof/>
+          <w:sz w:val="24"/>
+          <w:szCs w:val="24"/>
+        </w:rPr>
+        <w:lastRenderedPageBreak/>
+        <w:drawing>
+          <wp:inline distT="0" distB="0" distL="0" distR="0" wp14:anchorId="57E797FB" wp14:editId="2CA1CF4B">
+            <wp:extent cx="5725795" cy="5464810"/>
+            <wp:effectExtent l="0" t="0" r="8255" b="2540"/>
+            <wp:docPr id="1999288740" name="Picture 10"/>
+            <wp:cNvGraphicFramePr>
+              <a:graphicFrameLocks xmlns:a="http://schemas.openxmlformats.org/drawingml/2006/main" noChangeAspect="1"/>
+            </wp:cNvGraphicFramePr>
+            <a:graphic xmlns:a="http://schemas.openxmlformats.org/drawingml/2006/main">
+              <a:graphicData uri="http://schemas.openxmlformats.org/drawingml/2006/picture">
+                <pic:pic xmlns:pic="http://schemas.openxmlformats.org/drawingml/2006/picture">
+                  <pic:nvPicPr>
+                    <pic:cNvPr id="0" name="Picture 10"/>
+                    <pic:cNvPicPr>
+                      <a:picLocks noChangeAspect="1" noChangeArrowheads="1"/>
+                    </pic:cNvPicPr>
+                  </pic:nvPicPr>
+                  <pic:blipFill>
+                    <a:blip r:embed="rId12" cstate="print">
+                      <a:extLst>
+                        <a:ext uri="{28A0092B-C50C-407E-A947-70E740481C1C}">
+                          <a14:useLocalDpi xmlns:a14="http://schemas.microsoft.com/office/drawing/2010/main" val="0"/>
+                        </a:ext>
+                      </a:extLst>
+                    </a:blip>
+                    <a:srcRect/>
+                    <a:stretch>
+                      <a:fillRect/>
+                    </a:stretch>
+                  </pic:blipFill>
+                  <pic:spPr bwMode="auto">
+                    <a:xfrm>
+                      <a:off x="0" y="0"/>
+                      <a:ext cx="5725795" cy="5464810"/>
+                    </a:xfrm>
+                    <a:prstGeom prst="rect">
+                      <a:avLst/>
+                    </a:prstGeom>
+                    <a:noFill/>
+                    <a:ln>
+                      <a:noFill/>
+                    </a:ln>
+                  </pic:spPr>
+                </pic:pic>
+              </a:graphicData>
+            </a:graphic>
+          </wp:inline>
+        </w:drawing>
+      </w:r>
+    </w:p>
+    <w:p>
+      <w:pPr>
+        <w:keepNext/>
+      </w:pPr>
+    </w:p>
+    <w:p>
+      <w:pPr>
+        <w:pStyle w:val="Caption"/>
+        <w:jc w:val="center"/>
+        <w:rPr>
+          <w:b/>
+          <w:sz w:val="24"/>
+          <w:szCs w:val="24"/>
+        </w:rPr>
+      </w:pPr>
+      <w:r>
+        <w:t xml:space="preserve">Figure </w:t>
+      </w:r>
+      <w:fldSimple w:instr=" SEQ Figure \* ARABIC ">
+        <w:r>
+          <w:rPr>
+            <w:noProof/>
+          </w:rPr>
+          <w:t>7</w:t>
+        </w:r>
+      </w:fldSimple>
+      <w:r>
+        <w:t>: 1x6 Bit Register</w:t>
+      </w:r>
+    </w:p>
+    <w:p>
+      <w:pPr>
+        <w:keepNext/>
+      </w:pPr>
+      <w:r>
+        <w:rPr>
+          <w:b/>
+          <w:noProof/>
+          <w:sz w:val="24"/>
+          <w:szCs w:val="24"/>
+        </w:rPr>
+        <w:lastRenderedPageBreak/>
+        <w:drawing>
+          <wp:inline distT="0" distB="0" distL="0" distR="0" wp14:anchorId="65C33C0E" wp14:editId="705192A5">
+            <wp:extent cx="5725795" cy="4332605"/>
+            <wp:effectExtent l="0" t="0" r="8255" b="0"/>
+            <wp:docPr id="786396070" name="Picture 12"/>
+            <wp:cNvGraphicFramePr>
+              <a:graphicFrameLocks xmlns:a="http://schemas.openxmlformats.org/drawingml/2006/main" noChangeAspect="1"/>
+            </wp:cNvGraphicFramePr>
+            <a:graphic xmlns:a="http://schemas.openxmlformats.org/drawingml/2006/main">
+              <a:graphicData uri="http://schemas.openxmlformats.org/drawingml/2006/picture">
+                <pic:pic xmlns:pic="http://schemas.openxmlformats.org/drawingml/2006/picture">
+                  <pic:nvPicPr>
+                    <pic:cNvPr id="0" name="Picture 12"/>
+                    <pic:cNvPicPr>
+                      <a:picLocks noChangeAspect="1" noChangeArrowheads="1"/>
+                    </pic:cNvPicPr>
+                  </pic:nvPicPr>
+                  <pic:blipFill>
+                    <a:blip r:embed="rId13" cstate="print">
+                      <a:extLst>
+                        <a:ext uri="{28A0092B-C50C-407E-A947-70E740481C1C}">
+                          <a14:useLocalDpi xmlns:a14="http://schemas.microsoft.com/office/drawing/2010/main" val="0"/>
+                        </a:ext>
+                      </a:extLst>
+                    </a:blip>
+                    <a:srcRect/>
+                    <a:stretch>
+                      <a:fillRect/>
+                    </a:stretch>
+                  </pic:blipFill>
+                  <pic:spPr bwMode="auto">
+                    <a:xfrm>
+                      <a:off x="0" y="0"/>
+                      <a:ext cx="5725795" cy="4332605"/>
+                    </a:xfrm>
+                    <a:prstGeom prst="rect">
+                      <a:avLst/>
+                    </a:prstGeom>
+                    <a:noFill/>
+                    <a:ln>
+                      <a:noFill/>
+                    </a:ln>
+                  </pic:spPr>
+                </pic:pic>
+              </a:graphicData>
+            </a:graphic>
+          </wp:inline>
+        </w:drawing>
+      </w:r>
+    </w:p>
+    <w:p>
+      <w:pPr>
+        <w:keepNext/>
+      </w:pPr>
+    </w:p>
+    <w:p>
+      <w:pPr>
+        <w:pStyle w:val="Caption"/>
+        <w:jc w:val="center"/>
+        <w:rPr>
+          <w:b/>
+          <w:sz w:val="24"/>
+          <w:szCs w:val="24"/>
+        </w:rPr>
+      </w:pPr>
+      <w:r>
+        <w:t xml:space="preserve">Figure </w:t>
+      </w:r>
+      <w:fldSimple w:instr=" SEQ Figure \* ARABIC ">
+        <w:r>
+          <w:rPr>
+            <w:noProof/>
+          </w:rPr>
+          <w:t>8</w:t>
+        </w:r>
+      </w:fldSimple>
+      <w:r>
+        <w:t>: 5x6 Bit Register Set</w:t>
+      </w:r>
+    </w:p>
+    <w:p>
+      <w:pPr>
+        <w:rPr>
+          <w:b/>
+          <w:sz w:val="24"/>
+          <w:szCs w:val="24"/>
+        </w:rPr>
+      </w:pPr>
+    </w:p>
+    <w:p>
+      <w:pPr>
+        <w:rPr>
+          <w:b/>
+          <w:sz w:val="24"/>
+          <w:szCs w:val="24"/>
+        </w:rPr>
+      </w:pPr>
+    </w:p>
+    <w:p>
+      <w:pPr>
+        <w:rPr>
+          <w:b/>
+          <w:sz w:val="24"/>
+          <w:szCs w:val="24"/>
+        </w:rPr>
+      </w:pPr>
+    </w:p>
+    <w:p>
+      <w:pPr>
+        <w:rPr>
+          <w:b/>
+          <w:sz w:val="24"/>
+          <w:szCs w:val="24"/>
+        </w:rPr>
+      </w:pPr>
+    </w:p>
+    <w:p>
+      <w:pPr>
+        <w:rPr>
+          <w:b/>
+          <w:sz w:val="24"/>
+          <w:szCs w:val="24"/>
+        </w:rPr>
+      </w:pPr>
+    </w:p>
+    <w:p>
+      <w:pPr>
+        <w:rPr>
+          <w:b/>
+          <w:sz w:val="24"/>
+          <w:szCs w:val="24"/>
+        </w:rPr>
+      </w:pPr>
+    </w:p>
+    <w:p>
+      <w:pPr>
+        <w:rPr>
+          <w:b/>
+          <w:sz w:val="24"/>
+          <w:szCs w:val="24"/>
+        </w:rPr>
+      </w:pPr>
+    </w:p>
+    <w:p>
+      <w:pPr>
+        <w:rPr>
+          <w:b/>
+          <w:sz w:val="24"/>
+          <w:szCs w:val="24"/>
+        </w:rPr>
+      </w:pPr>
+    </w:p>
+    <w:p>
+      <w:pPr>
+        <w:rPr>
+          <w:b/>
+          <w:sz w:val="24"/>
+          <w:szCs w:val="24"/>
+        </w:rPr>
+      </w:pPr>
+    </w:p>
+    <w:p>
+      <w:pPr>
+        <w:rPr>
+          <w:b/>
+          <w:sz w:val="24"/>
+          <w:szCs w:val="24"/>
+        </w:rPr>
+      </w:pPr>
+    </w:p>
+    <w:p>
+      <w:pPr>
+        <w:rPr>
+          <w:b/>
+          <w:sz w:val="24"/>
+          <w:szCs w:val="24"/>
+        </w:rPr>
+      </w:pPr>
+    </w:p>
+    <w:p>
+      <w:pPr>
+        <w:rPr>
+          <w:b/>
+          <w:sz w:val="24"/>
+          <w:szCs w:val="24"/>
+        </w:rPr>
+      </w:pPr>
+    </w:p>
+    <w:p>
+      <w:pPr>
+        <w:rPr>
+          <w:b/>
+          <w:sz w:val="24"/>
+          <w:szCs w:val="24"/>
+        </w:rPr>
+      </w:pPr>
+    </w:p>
+    <w:p>
+      <w:pPr>
+        <w:rPr>
+          <w:b/>
+          <w:sz w:val="24"/>
+          <w:szCs w:val="24"/>
+        </w:rPr>
+      </w:pPr>
     </w:p>
     <w:p>
       <w:pPr>
@@ -492,63 +1483,337 @@
         </w:numPr>
         <w:rPr>
           <w:b/>
-          <w:sz w:val="24"/>
-          <w:szCs w:val="24"/>
-        </w:rPr>
-      </w:pPr>
-      <w:r>
-        <w:rPr>
-          <w:b/>
-          <w:sz w:val="24"/>
-          <w:szCs w:val="24"/>
+          <w:color w:val="4F6228" w:themeColor="accent3" w:themeShade="80"/>
+          <w:sz w:val="32"/>
+          <w:szCs w:val="32"/>
+        </w:rPr>
+      </w:pPr>
+      <w:r>
+        <w:rPr>
+          <w:b/>
+          <w:color w:val="4F6228" w:themeColor="accent3" w:themeShade="80"/>
+          <w:sz w:val="32"/>
+          <w:szCs w:val="32"/>
         </w:rPr>
         <w:t>RAM Circuit (Top to Bottom all circuits):</w:t>
       </w:r>
     </w:p>
     <w:p>
       <w:pPr>
-        <w:rPr>
-          <w:b/>
-          <w:sz w:val="24"/>
-          <w:szCs w:val="24"/>
-        </w:rPr>
-      </w:pPr>
-    </w:p>
-    <w:p>
-      <w:pPr>
-        <w:rPr>
-          <w:b/>
-          <w:sz w:val="24"/>
-          <w:szCs w:val="24"/>
-        </w:rPr>
-      </w:pPr>
-    </w:p>
-    <w:p>
-      <w:pPr>
-        <w:rPr>
-          <w:b/>
-          <w:sz w:val="24"/>
-          <w:szCs w:val="24"/>
-        </w:rPr>
-      </w:pPr>
-    </w:p>
-    <w:p>
-      <w:pPr>
-        <w:rPr>
-          <w:b/>
-          <w:sz w:val="24"/>
-          <w:szCs w:val="24"/>
-        </w:rPr>
-      </w:pPr>
-    </w:p>
-    <w:p>
-      <w:pPr>
-        <w:rPr>
-          <w:b/>
-          <w:sz w:val="24"/>
-          <w:szCs w:val="24"/>
-        </w:rPr>
-      </w:pPr>
+        <w:ind w:left="360"/>
+        <w:rPr>
+          <w:b/>
+          <w:color w:val="4F6228" w:themeColor="accent3" w:themeShade="80"/>
+          <w:sz w:val="32"/>
+          <w:szCs w:val="32"/>
+        </w:rPr>
+      </w:pPr>
+    </w:p>
+    <w:p>
+      <w:pPr>
+        <w:rPr>
+          <w:b/>
+          <w:sz w:val="24"/>
+          <w:szCs w:val="24"/>
+        </w:rPr>
+      </w:pPr>
+    </w:p>
+    <w:p>
+      <w:pPr>
+        <w:keepNext/>
+      </w:pPr>
+      <w:r>
+        <w:rPr>
+          <w:b/>
+          <w:noProof/>
+          <w:sz w:val="24"/>
+          <w:szCs w:val="24"/>
+        </w:rPr>
+        <w:drawing>
+          <wp:inline distT="0" distB="0" distL="0" distR="0" wp14:anchorId="6910937F" wp14:editId="436755A5">
+            <wp:extent cx="5725795" cy="2775585"/>
+            <wp:effectExtent l="0" t="0" r="8255" b="5715"/>
+            <wp:docPr id="994644296" name="Picture 13"/>
+            <wp:cNvGraphicFramePr>
+              <a:graphicFrameLocks xmlns:a="http://schemas.openxmlformats.org/drawingml/2006/main" noChangeAspect="1"/>
+            </wp:cNvGraphicFramePr>
+            <a:graphic xmlns:a="http://schemas.openxmlformats.org/drawingml/2006/main">
+              <a:graphicData uri="http://schemas.openxmlformats.org/drawingml/2006/picture">
+                <pic:pic xmlns:pic="http://schemas.openxmlformats.org/drawingml/2006/picture">
+                  <pic:nvPicPr>
+                    <pic:cNvPr id="0" name="Picture 13"/>
+                    <pic:cNvPicPr>
+                      <a:picLocks noChangeAspect="1" noChangeArrowheads="1"/>
+                    </pic:cNvPicPr>
+                  </pic:nvPicPr>
+                  <pic:blipFill>
+                    <a:blip r:embed="rId14" cstate="print">
+                      <a:extLst>
+                        <a:ext uri="{28A0092B-C50C-407E-A947-70E740481C1C}">
+                          <a14:useLocalDpi xmlns:a14="http://schemas.microsoft.com/office/drawing/2010/main" val="0"/>
+                        </a:ext>
+                      </a:extLst>
+                    </a:blip>
+                    <a:srcRect/>
+                    <a:stretch>
+                      <a:fillRect/>
+                    </a:stretch>
+                  </pic:blipFill>
+                  <pic:spPr bwMode="auto">
+                    <a:xfrm>
+                      <a:off x="0" y="0"/>
+                      <a:ext cx="5725795" cy="2775585"/>
+                    </a:xfrm>
+                    <a:prstGeom prst="rect">
+                      <a:avLst/>
+                    </a:prstGeom>
+                    <a:noFill/>
+                    <a:ln>
+                      <a:noFill/>
+                    </a:ln>
+                  </pic:spPr>
+                </pic:pic>
+              </a:graphicData>
+            </a:graphic>
+          </wp:inline>
+        </w:drawing>
+      </w:r>
+    </w:p>
+    <w:p>
+      <w:pPr>
+        <w:keepNext/>
+      </w:pPr>
+    </w:p>
+    <w:p>
+      <w:pPr>
+        <w:pStyle w:val="Caption"/>
+        <w:jc w:val="center"/>
+      </w:pPr>
+      <w:r>
+        <w:t xml:space="preserve">Figure </w:t>
+      </w:r>
+      <w:fldSimple w:instr=" SEQ Figure \* ARABIC ">
+        <w:r>
+          <w:rPr>
+            <w:noProof/>
+          </w:rPr>
+          <w:t>9</w:t>
+        </w:r>
+      </w:fldSimple>
+      <w:r>
+        <w:t>: 1 Bit RAM</w:t>
+      </w:r>
+    </w:p>
+    <w:p>
+      <w:pPr>
+        <w:keepNext/>
+      </w:pPr>
+      <w:r>
+        <w:rPr>
+          <w:noProof/>
+        </w:rPr>
+        <w:drawing>
+          <wp:inline distT="0" distB="0" distL="0" distR="0" wp14:anchorId="1EC5DA3A" wp14:editId="7D5E2372">
+            <wp:extent cx="5736590" cy="3244215"/>
+            <wp:effectExtent l="0" t="0" r="0" b="0"/>
+            <wp:docPr id="1727326011" name="Picture 14"/>
+            <wp:cNvGraphicFramePr>
+              <a:graphicFrameLocks xmlns:a="http://schemas.openxmlformats.org/drawingml/2006/main" noChangeAspect="1"/>
+            </wp:cNvGraphicFramePr>
+            <a:graphic xmlns:a="http://schemas.openxmlformats.org/drawingml/2006/main">
+              <a:graphicData uri="http://schemas.openxmlformats.org/drawingml/2006/picture">
+                <pic:pic xmlns:pic="http://schemas.openxmlformats.org/drawingml/2006/picture">
+                  <pic:nvPicPr>
+                    <pic:cNvPr id="0" name="Picture 14"/>
+                    <pic:cNvPicPr>
+                      <a:picLocks noChangeAspect="1" noChangeArrowheads="1"/>
+                    </pic:cNvPicPr>
+                  </pic:nvPicPr>
+                  <pic:blipFill>
+                    <a:blip r:embed="rId15" cstate="print">
+                      <a:extLst>
+                        <a:ext uri="{28A0092B-C50C-407E-A947-70E740481C1C}">
+                          <a14:useLocalDpi xmlns:a14="http://schemas.microsoft.com/office/drawing/2010/main" val="0"/>
+                        </a:ext>
+                      </a:extLst>
+                    </a:blip>
+                    <a:srcRect/>
+                    <a:stretch>
+                      <a:fillRect/>
+                    </a:stretch>
+                  </pic:blipFill>
+                  <pic:spPr bwMode="auto">
+                    <a:xfrm>
+                      <a:off x="0" y="0"/>
+                      <a:ext cx="5736590" cy="3244215"/>
+                    </a:xfrm>
+                    <a:prstGeom prst="rect">
+                      <a:avLst/>
+                    </a:prstGeom>
+                    <a:noFill/>
+                    <a:ln>
+                      <a:noFill/>
+                    </a:ln>
+                  </pic:spPr>
+                </pic:pic>
+              </a:graphicData>
+            </a:graphic>
+          </wp:inline>
+        </w:drawing>
+      </w:r>
+    </w:p>
+    <w:p>
+      <w:pPr>
+        <w:keepNext/>
+      </w:pPr>
+    </w:p>
+    <w:p>
+      <w:pPr>
+        <w:pStyle w:val="Caption"/>
+        <w:jc w:val="center"/>
+      </w:pPr>
+      <w:r>
+        <w:t xml:space="preserve">Figure </w:t>
+      </w:r>
+      <w:fldSimple w:instr=" SEQ Figure \* ARABIC ">
+        <w:r>
+          <w:rPr>
+            <w:noProof/>
+          </w:rPr>
+          <w:t>10</w:t>
+        </w:r>
+      </w:fldSimple>
+      <w:r>
+        <w:t>: 1x16 Bit RAM</w:t>
+      </w:r>
+    </w:p>
+    <w:p>
+      <w:pPr>
+        <w:rPr>
+          <w:b/>
+          <w:sz w:val="24"/>
+          <w:szCs w:val="24"/>
+        </w:rPr>
+      </w:pPr>
+    </w:p>
+    <w:p>
+      <w:pPr>
+        <w:rPr>
+          <w:b/>
+          <w:sz w:val="24"/>
+          <w:szCs w:val="24"/>
+        </w:rPr>
+      </w:pPr>
+    </w:p>
+    <w:p>
+      <w:pPr>
+        <w:rPr>
+          <w:b/>
+          <w:sz w:val="24"/>
+          <w:szCs w:val="24"/>
+        </w:rPr>
+      </w:pPr>
+    </w:p>
+    <w:p>
+      <w:pPr>
+        <w:rPr>
+          <w:b/>
+          <w:sz w:val="24"/>
+          <w:szCs w:val="24"/>
+        </w:rPr>
+      </w:pPr>
+    </w:p>
+    <w:p>
+      <w:pPr>
+        <w:keepNext/>
+      </w:pPr>
+      <w:r>
+        <w:rPr>
+          <w:b/>
+          <w:noProof/>
+          <w:sz w:val="24"/>
+          <w:szCs w:val="24"/>
+        </w:rPr>
+        <w:lastRenderedPageBreak/>
+        <w:drawing>
+          <wp:inline distT="0" distB="0" distL="0" distR="0" wp14:anchorId="6972A1E8" wp14:editId="017C974B">
+            <wp:extent cx="5725795" cy="7706995"/>
+            <wp:effectExtent l="0" t="0" r="8255" b="8255"/>
+            <wp:docPr id="1399045176" name="Picture 15"/>
+            <wp:cNvGraphicFramePr>
+              <a:graphicFrameLocks xmlns:a="http://schemas.openxmlformats.org/drawingml/2006/main" noChangeAspect="1"/>
+            </wp:cNvGraphicFramePr>
+            <a:graphic xmlns:a="http://schemas.openxmlformats.org/drawingml/2006/main">
+              <a:graphicData uri="http://schemas.openxmlformats.org/drawingml/2006/picture">
+                <pic:pic xmlns:pic="http://schemas.openxmlformats.org/drawingml/2006/picture">
+                  <pic:nvPicPr>
+                    <pic:cNvPr id="0" name="Picture 15"/>
+                    <pic:cNvPicPr>
+                      <a:picLocks noChangeAspect="1" noChangeArrowheads="1"/>
+                    </pic:cNvPicPr>
+                  </pic:nvPicPr>
+                  <pic:blipFill>
+                    <a:blip r:embed="rId16" cstate="print">
+                      <a:extLst>
+                        <a:ext uri="{28A0092B-C50C-407E-A947-70E740481C1C}">
+                          <a14:useLocalDpi xmlns:a14="http://schemas.microsoft.com/office/drawing/2010/main" val="0"/>
+                        </a:ext>
+                      </a:extLst>
+                    </a:blip>
+                    <a:srcRect/>
+                    <a:stretch>
+                      <a:fillRect/>
+                    </a:stretch>
+                  </pic:blipFill>
+                  <pic:spPr bwMode="auto">
+                    <a:xfrm>
+                      <a:off x="0" y="0"/>
+                      <a:ext cx="5725795" cy="7706995"/>
+                    </a:xfrm>
+                    <a:prstGeom prst="rect">
+                      <a:avLst/>
+                    </a:prstGeom>
+                    <a:noFill/>
+                    <a:ln>
+                      <a:noFill/>
+                    </a:ln>
+                  </pic:spPr>
+                </pic:pic>
+              </a:graphicData>
+            </a:graphic>
+          </wp:inline>
+        </w:drawing>
+      </w:r>
+    </w:p>
+    <w:p>
+      <w:pPr>
+        <w:keepNext/>
+      </w:pPr>
+    </w:p>
+    <w:p>
+      <w:pPr>
+        <w:pStyle w:val="Caption"/>
+        <w:jc w:val="center"/>
+        <w:rPr>
+          <w:b/>
+          <w:sz w:val="24"/>
+          <w:szCs w:val="24"/>
+        </w:rPr>
+      </w:pPr>
+      <w:r>
+        <w:t xml:space="preserve">Figure </w:t>
+      </w:r>
+      <w:fldSimple w:instr=" SEQ Figure \* ARABIC ">
+        <w:r>
+          <w:rPr>
+            <w:noProof/>
+          </w:rPr>
+          <w:t>11</w:t>
+        </w:r>
+      </w:fldSimple>
+      <w:r>
+        <w:t>: 10x16 Bit RAM</w:t>
+      </w:r>
     </w:p>
     <w:p>
       <w:pPr>
@@ -585,18 +1850,559 @@
         </w:numPr>
         <w:rPr>
           <w:b/>
-          <w:sz w:val="24"/>
-          <w:szCs w:val="24"/>
-        </w:rPr>
-      </w:pPr>
-      <w:r>
-        <w:rPr>
-          <w:b/>
-          <w:sz w:val="24"/>
-          <w:szCs w:val="24"/>
-        </w:rPr>
+          <w:color w:val="4F6228" w:themeColor="accent3" w:themeShade="80"/>
+          <w:sz w:val="36"/>
+          <w:szCs w:val="36"/>
+        </w:rPr>
+      </w:pPr>
+      <w:r>
+        <w:rPr>
+          <w:b/>
+          <w:color w:val="4F6228" w:themeColor="accent3" w:themeShade="80"/>
+          <w:sz w:val="36"/>
+          <w:szCs w:val="36"/>
+        </w:rPr>
+        <w:lastRenderedPageBreak/>
         <w:t>ISA</w:t>
       </w:r>
+    </w:p>
+    <w:p>
+      <w:pPr>
+        <w:ind w:left="720"/>
+        <w:rPr>
+          <w:b/>
+          <w:sz w:val="24"/>
+          <w:szCs w:val="24"/>
+        </w:rPr>
+      </w:pPr>
+    </w:p>
+    <w:p>
+      <w:pPr>
+        <w:ind w:left="720"/>
+        <w:rPr>
+          <w:b/>
+          <w:sz w:val="24"/>
+          <w:szCs w:val="24"/>
+        </w:rPr>
+      </w:pPr>
+    </w:p>
+    <w:p>
+      <w:pPr>
+        <w:ind w:left="720"/>
+        <w:jc w:val="center"/>
+        <w:rPr>
+          <w:b/>
+          <w:sz w:val="24"/>
+          <w:szCs w:val="24"/>
+        </w:rPr>
+      </w:pPr>
+      <w:r>
+        <w:rPr>
+          <w:b/>
+          <w:sz w:val="24"/>
+          <w:szCs w:val="24"/>
+        </w:rPr>
+        <w:t>6 BIT CPU</w:t>
+      </w:r>
+      <w:r>
+        <w:rPr>
+          <w:b/>
+          <w:sz w:val="24"/>
+          <w:szCs w:val="24"/>
+        </w:rPr>
+        <w:t xml:space="preserve"> ISA</w:t>
+      </w:r>
+    </w:p>
+    <w:p>
+      <w:pPr>
+        <w:ind w:left="720"/>
+        <w:rPr>
+          <w:b/>
+          <w:sz w:val="24"/>
+          <w:szCs w:val="24"/>
+        </w:rPr>
+      </w:pPr>
+      <w:r>
+        <w:rPr>
+          <w:b/>
+          <w:sz w:val="24"/>
+          <w:szCs w:val="24"/>
+        </w:rPr>
+        <w:t>=============================================</w:t>
+      </w:r>
+      <w:r>
+        <w:rPr>
+          <w:b/>
+          <w:sz w:val="24"/>
+          <w:szCs w:val="24"/>
+        </w:rPr>
+        <w:t>==============</w:t>
+      </w:r>
+    </w:p>
+    <w:p>
+      <w:pPr>
+        <w:ind w:left="720"/>
+        <w:rPr>
+          <w:b/>
+          <w:sz w:val="24"/>
+          <w:szCs w:val="24"/>
+        </w:rPr>
+      </w:pPr>
+    </w:p>
+    <w:p>
+      <w:pPr>
+        <w:ind w:left="720"/>
+        <w:rPr>
+          <w:b/>
+          <w:sz w:val="24"/>
+          <w:szCs w:val="24"/>
+        </w:rPr>
+      </w:pPr>
+    </w:p>
+    <w:p>
+      <w:pPr>
+        <w:ind w:left="720"/>
+        <w:rPr>
+          <w:b/>
+          <w:sz w:val="24"/>
+          <w:szCs w:val="24"/>
+        </w:rPr>
+      </w:pPr>
+      <w:r>
+        <w:rPr>
+          <w:b/>
+          <w:sz w:val="24"/>
+          <w:szCs w:val="24"/>
+        </w:rPr>
+        <w:t>REG Mode (00) = 2 Bit (Type of OP) + 2 Bit (Operation) + 3 Bit (Reg 1) + 3 Bit (Reg 2) + 6 Bit unused</w:t>
+      </w:r>
+    </w:p>
+    <w:p>
+      <w:pPr>
+        <w:ind w:left="720"/>
+        <w:rPr>
+          <w:b/>
+          <w:sz w:val="24"/>
+          <w:szCs w:val="24"/>
+        </w:rPr>
+      </w:pPr>
+    </w:p>
+    <w:p>
+      <w:pPr>
+        <w:ind w:left="720"/>
+        <w:rPr>
+          <w:b/>
+          <w:sz w:val="24"/>
+          <w:szCs w:val="24"/>
+        </w:rPr>
+      </w:pPr>
+      <w:r>
+        <w:rPr>
+          <w:b/>
+          <w:sz w:val="24"/>
+          <w:szCs w:val="24"/>
+        </w:rPr>
+        <w:t>Imm</w:t>
+      </w:r>
+      <w:r>
+        <w:rPr>
+          <w:b/>
+          <w:sz w:val="24"/>
+          <w:szCs w:val="24"/>
+        </w:rPr>
+        <w:t>ediate</w:t>
+      </w:r>
+      <w:r>
+        <w:rPr>
+          <w:b/>
+          <w:sz w:val="24"/>
+          <w:szCs w:val="24"/>
+        </w:rPr>
+        <w:t xml:space="preserve"> Mode (01) = 2 Bit (Type of OP) + 2 Bit (Operation) + 3 Bit (Reg 1) + </w:t>
+      </w:r>
+      <w:proofErr w:type="gramStart"/>
+      <w:r>
+        <w:rPr>
+          <w:b/>
+          <w:sz w:val="24"/>
+          <w:szCs w:val="24"/>
+        </w:rPr>
+        <w:t>6 bit</w:t>
+      </w:r>
+      <w:proofErr w:type="gramEnd"/>
+      <w:r>
+        <w:rPr>
+          <w:b/>
+          <w:sz w:val="24"/>
+          <w:szCs w:val="24"/>
+        </w:rPr>
+        <w:t xml:space="preserve"> data + 3 Bit un</w:t>
+      </w:r>
+      <w:r>
+        <w:rPr>
+          <w:b/>
+          <w:sz w:val="24"/>
+          <w:szCs w:val="24"/>
+        </w:rPr>
+        <w:t>u</w:t>
+      </w:r>
+      <w:r>
+        <w:rPr>
+          <w:b/>
+          <w:sz w:val="24"/>
+          <w:szCs w:val="24"/>
+        </w:rPr>
+        <w:t>sed</w:t>
+      </w:r>
+    </w:p>
+    <w:p>
+      <w:pPr>
+        <w:ind w:left="720"/>
+        <w:rPr>
+          <w:b/>
+          <w:sz w:val="24"/>
+          <w:szCs w:val="24"/>
+        </w:rPr>
+      </w:pPr>
+    </w:p>
+    <w:p>
+      <w:pPr>
+        <w:ind w:left="720"/>
+        <w:rPr>
+          <w:b/>
+          <w:sz w:val="24"/>
+          <w:szCs w:val="24"/>
+        </w:rPr>
+      </w:pPr>
+      <w:r>
+        <w:rPr>
+          <w:b/>
+          <w:sz w:val="24"/>
+          <w:szCs w:val="24"/>
+        </w:rPr>
+        <w:t xml:space="preserve">Branching Mode (10) = </w:t>
+      </w:r>
+      <w:r>
+        <w:rPr>
+          <w:b/>
+          <w:sz w:val="24"/>
+          <w:szCs w:val="24"/>
+        </w:rPr>
+        <w:t xml:space="preserve">2 Bit (Type of OP) + 2 Bit (Operation) + </w:t>
+      </w:r>
+      <w:r>
+        <w:rPr>
+          <w:b/>
+          <w:sz w:val="24"/>
+          <w:szCs w:val="24"/>
+        </w:rPr>
+        <w:t>4 Bit JMP Labe + 8 Bit Unused</w:t>
+      </w:r>
+    </w:p>
+    <w:p>
+      <w:pPr>
+        <w:ind w:left="720"/>
+        <w:rPr>
+          <w:b/>
+          <w:sz w:val="24"/>
+          <w:szCs w:val="24"/>
+        </w:rPr>
+      </w:pPr>
+    </w:p>
+    <w:p>
+      <w:pPr>
+        <w:ind w:left="720"/>
+        <w:rPr>
+          <w:b/>
+          <w:sz w:val="24"/>
+          <w:szCs w:val="24"/>
+        </w:rPr>
+      </w:pPr>
+      <w:r>
+        <w:rPr>
+          <w:b/>
+          <w:sz w:val="24"/>
+          <w:szCs w:val="24"/>
+        </w:rPr>
+        <w:t>OP CODES</w:t>
+      </w:r>
+    </w:p>
+    <w:p>
+      <w:pPr>
+        <w:ind w:left="720"/>
+        <w:rPr>
+          <w:b/>
+          <w:sz w:val="24"/>
+          <w:szCs w:val="24"/>
+        </w:rPr>
+      </w:pPr>
+      <w:r>
+        <w:rPr>
+          <w:b/>
+          <w:sz w:val="24"/>
+          <w:szCs w:val="24"/>
+        </w:rPr>
+        <w:t>=============</w:t>
+      </w:r>
+    </w:p>
+    <w:p>
+      <w:pPr>
+        <w:ind w:left="720"/>
+        <w:rPr>
+          <w:b/>
+          <w:sz w:val="24"/>
+          <w:szCs w:val="24"/>
+        </w:rPr>
+      </w:pPr>
+      <w:r>
+        <w:rPr>
+          <w:b/>
+          <w:sz w:val="24"/>
+          <w:szCs w:val="24"/>
+        </w:rPr>
+        <w:t>ADD = 00</w:t>
+      </w:r>
+    </w:p>
+    <w:p>
+      <w:pPr>
+        <w:ind w:left="720"/>
+        <w:rPr>
+          <w:b/>
+          <w:sz w:val="24"/>
+          <w:szCs w:val="24"/>
+        </w:rPr>
+      </w:pPr>
+      <w:r>
+        <w:rPr>
+          <w:b/>
+          <w:sz w:val="24"/>
+          <w:szCs w:val="24"/>
+        </w:rPr>
+        <w:t>AND = 01</w:t>
+      </w:r>
+    </w:p>
+    <w:p>
+      <w:pPr>
+        <w:ind w:left="720"/>
+        <w:rPr>
+          <w:b/>
+          <w:sz w:val="24"/>
+          <w:szCs w:val="24"/>
+        </w:rPr>
+      </w:pPr>
+      <w:r>
+        <w:rPr>
+          <w:b/>
+          <w:sz w:val="24"/>
+          <w:szCs w:val="24"/>
+        </w:rPr>
+        <w:t>ROR = 10</w:t>
+      </w:r>
+    </w:p>
+    <w:p>
+      <w:pPr>
+        <w:ind w:left="720"/>
+        <w:rPr>
+          <w:b/>
+          <w:sz w:val="24"/>
+          <w:szCs w:val="24"/>
+        </w:rPr>
+      </w:pPr>
+    </w:p>
+    <w:p>
+      <w:pPr>
+        <w:ind w:left="720"/>
+        <w:rPr>
+          <w:b/>
+          <w:sz w:val="24"/>
+          <w:szCs w:val="24"/>
+        </w:rPr>
+      </w:pPr>
+      <w:r>
+        <w:rPr>
+          <w:b/>
+          <w:sz w:val="24"/>
+          <w:szCs w:val="24"/>
+        </w:rPr>
+        <w:t>JMP = 10 00</w:t>
+      </w:r>
+    </w:p>
+    <w:p>
+      <w:pPr>
+        <w:ind w:left="720"/>
+        <w:rPr>
+          <w:b/>
+          <w:sz w:val="24"/>
+          <w:szCs w:val="24"/>
+        </w:rPr>
+      </w:pPr>
+      <w:r>
+        <w:rPr>
+          <w:b/>
+          <w:sz w:val="24"/>
+          <w:szCs w:val="24"/>
+        </w:rPr>
+        <w:t>JL = 10 01</w:t>
+      </w:r>
+    </w:p>
+    <w:p>
+      <w:pPr>
+        <w:rPr>
+          <w:b/>
+          <w:sz w:val="24"/>
+          <w:szCs w:val="24"/>
+        </w:rPr>
+      </w:pPr>
+    </w:p>
+    <w:p>
+      <w:pPr>
+        <w:ind w:left="720"/>
+        <w:rPr>
+          <w:b/>
+          <w:sz w:val="24"/>
+          <w:szCs w:val="24"/>
+        </w:rPr>
+      </w:pPr>
+    </w:p>
+    <w:p>
+      <w:pPr>
+        <w:ind w:left="720"/>
+        <w:rPr>
+          <w:b/>
+          <w:sz w:val="24"/>
+          <w:szCs w:val="24"/>
+        </w:rPr>
+      </w:pPr>
+    </w:p>
+    <w:p>
+      <w:pPr>
+        <w:ind w:left="720"/>
+        <w:rPr>
+          <w:b/>
+          <w:sz w:val="24"/>
+          <w:szCs w:val="24"/>
+        </w:rPr>
+      </w:pPr>
+    </w:p>
+    <w:p>
+      <w:pPr>
+        <w:ind w:left="720"/>
+        <w:rPr>
+          <w:b/>
+          <w:sz w:val="24"/>
+          <w:szCs w:val="24"/>
+        </w:rPr>
+      </w:pPr>
+    </w:p>
+    <w:p>
+      <w:pPr>
+        <w:ind w:left="720"/>
+        <w:rPr>
+          <w:b/>
+          <w:sz w:val="24"/>
+          <w:szCs w:val="24"/>
+        </w:rPr>
+      </w:pPr>
+    </w:p>
+    <w:p>
+      <w:pPr>
+        <w:ind w:left="720"/>
+        <w:rPr>
+          <w:b/>
+          <w:sz w:val="24"/>
+          <w:szCs w:val="24"/>
+        </w:rPr>
+      </w:pPr>
+    </w:p>
+    <w:p>
+      <w:pPr>
+        <w:ind w:left="720"/>
+        <w:rPr>
+          <w:b/>
+          <w:sz w:val="24"/>
+          <w:szCs w:val="24"/>
+        </w:rPr>
+      </w:pPr>
+    </w:p>
+    <w:p>
+      <w:pPr>
+        <w:ind w:left="720"/>
+        <w:rPr>
+          <w:b/>
+          <w:sz w:val="24"/>
+          <w:szCs w:val="24"/>
+        </w:rPr>
+      </w:pPr>
+    </w:p>
+    <w:p>
+      <w:pPr>
+        <w:ind w:left="720"/>
+        <w:rPr>
+          <w:b/>
+          <w:sz w:val="24"/>
+          <w:szCs w:val="24"/>
+        </w:rPr>
+      </w:pPr>
+    </w:p>
+    <w:p>
+      <w:pPr>
+        <w:ind w:left="720"/>
+        <w:rPr>
+          <w:b/>
+          <w:sz w:val="24"/>
+          <w:szCs w:val="24"/>
+        </w:rPr>
+      </w:pPr>
+    </w:p>
+    <w:p>
+      <w:pPr>
+        <w:ind w:left="720"/>
+        <w:rPr>
+          <w:b/>
+          <w:sz w:val="24"/>
+          <w:szCs w:val="24"/>
+        </w:rPr>
+      </w:pPr>
+    </w:p>
+    <w:p>
+      <w:pPr>
+        <w:ind w:left="720"/>
+        <w:rPr>
+          <w:b/>
+          <w:sz w:val="24"/>
+          <w:szCs w:val="24"/>
+        </w:rPr>
+      </w:pPr>
+    </w:p>
+    <w:p>
+      <w:pPr>
+        <w:ind w:left="720"/>
+        <w:rPr>
+          <w:b/>
+          <w:sz w:val="24"/>
+          <w:szCs w:val="24"/>
+        </w:rPr>
+      </w:pPr>
+    </w:p>
+    <w:p>
+      <w:pPr>
+        <w:ind w:left="720"/>
+        <w:rPr>
+          <w:b/>
+          <w:sz w:val="24"/>
+          <w:szCs w:val="24"/>
+        </w:rPr>
+      </w:pPr>
+    </w:p>
+    <w:p>
+      <w:pPr>
+        <w:ind w:left="720"/>
+        <w:rPr>
+          <w:b/>
+          <w:sz w:val="24"/>
+          <w:szCs w:val="24"/>
+        </w:rPr>
+      </w:pPr>
     </w:p>
     <w:p>
       <w:pPr>
@@ -653,8 +2459,9 @@
       <w:r>
         <w:rPr>
           <w:b/>
-          <w:sz w:val="24"/>
-          <w:szCs w:val="24"/>
+          <w:color w:val="4F6228" w:themeColor="accent3" w:themeShade="80"/>
+          <w:sz w:val="32"/>
+          <w:szCs w:val="32"/>
         </w:rPr>
         <w:t>CPU (Top to Bottom all circuits):</w:t>
       </w:r>
@@ -670,65 +2477,457 @@
     </w:p>
     <w:p>
       <w:pPr>
-        <w:rPr>
-          <w:b/>
-          <w:sz w:val="24"/>
-          <w:szCs w:val="24"/>
-        </w:rPr>
-      </w:pPr>
-    </w:p>
-    <w:p>
-      <w:pPr>
-        <w:rPr>
-          <w:b/>
-          <w:sz w:val="24"/>
-          <w:szCs w:val="24"/>
-        </w:rPr>
-      </w:pPr>
-    </w:p>
-    <w:p>
-      <w:pPr>
-        <w:rPr>
-          <w:b/>
-          <w:sz w:val="24"/>
-          <w:szCs w:val="24"/>
-        </w:rPr>
-      </w:pPr>
-    </w:p>
-    <w:p>
-      <w:pPr>
-        <w:rPr>
-          <w:b/>
-          <w:sz w:val="24"/>
-          <w:szCs w:val="24"/>
-        </w:rPr>
-      </w:pPr>
-    </w:p>
-    <w:p>
-      <w:pPr>
-        <w:rPr>
-          <w:b/>
-          <w:sz w:val="24"/>
-          <w:szCs w:val="24"/>
-        </w:rPr>
-      </w:pPr>
-    </w:p>
-    <w:p>
-      <w:pPr>
-        <w:rPr>
-          <w:b/>
-          <w:sz w:val="24"/>
-          <w:szCs w:val="24"/>
-        </w:rPr>
-      </w:pPr>
-      <w:r>
-        <w:rPr>
-          <w:b/>
-          <w:sz w:val="24"/>
-          <w:szCs w:val="24"/>
-        </w:rPr>
+        <w:keepNext/>
+      </w:pPr>
+      <w:r>
+        <w:rPr>
+          <w:b/>
+          <w:noProof/>
+          <w:sz w:val="24"/>
+          <w:szCs w:val="24"/>
+        </w:rPr>
+        <w:drawing>
+          <wp:inline distT="0" distB="0" distL="0" distR="0" wp14:anchorId="3C3D677C" wp14:editId="74865D8A">
+            <wp:extent cx="5724525" cy="4143375"/>
+            <wp:effectExtent l="0" t="0" r="9525" b="9525"/>
+            <wp:docPr id="2139097354" name="Picture 16"/>
+            <wp:cNvGraphicFramePr>
+              <a:graphicFrameLocks xmlns:a="http://schemas.openxmlformats.org/drawingml/2006/main" noChangeAspect="1"/>
+            </wp:cNvGraphicFramePr>
+            <a:graphic xmlns:a="http://schemas.openxmlformats.org/drawingml/2006/main">
+              <a:graphicData uri="http://schemas.openxmlformats.org/drawingml/2006/picture">
+                <pic:pic xmlns:pic="http://schemas.openxmlformats.org/drawingml/2006/picture">
+                  <pic:nvPicPr>
+                    <pic:cNvPr id="0" name="Picture 16"/>
+                    <pic:cNvPicPr>
+                      <a:picLocks noChangeAspect="1" noChangeArrowheads="1"/>
+                    </pic:cNvPicPr>
+                  </pic:nvPicPr>
+                  <pic:blipFill>
+                    <a:blip r:embed="rId17" cstate="print">
+                      <a:extLst>
+                        <a:ext uri="{28A0092B-C50C-407E-A947-70E740481C1C}">
+                          <a14:useLocalDpi xmlns:a14="http://schemas.microsoft.com/office/drawing/2010/main" val="0"/>
+                        </a:ext>
+                      </a:extLst>
+                    </a:blip>
+                    <a:srcRect/>
+                    <a:stretch>
+                      <a:fillRect/>
+                    </a:stretch>
+                  </pic:blipFill>
+                  <pic:spPr bwMode="auto">
+                    <a:xfrm>
+                      <a:off x="0" y="0"/>
+                      <a:ext cx="5724525" cy="4143375"/>
+                    </a:xfrm>
+                    <a:prstGeom prst="rect">
+                      <a:avLst/>
+                    </a:prstGeom>
+                    <a:noFill/>
+                    <a:ln>
+                      <a:noFill/>
+                    </a:ln>
+                  </pic:spPr>
+                </pic:pic>
+              </a:graphicData>
+            </a:graphic>
+          </wp:inline>
+        </w:drawing>
+      </w:r>
+    </w:p>
+    <w:p>
+      <w:pPr>
+        <w:pStyle w:val="Caption"/>
+        <w:jc w:val="center"/>
+      </w:pPr>
+      <w:r>
+        <w:t xml:space="preserve">Figure </w:t>
+      </w:r>
+      <w:fldSimple w:instr=" SEQ Figure \* ARABIC ">
+        <w:r>
+          <w:rPr>
+            <w:noProof/>
+          </w:rPr>
+          <w:t>12</w:t>
+        </w:r>
+      </w:fldSimple>
+      <w:r>
+        <w:t>: Program Counter Register</w:t>
+      </w:r>
+    </w:p>
+    <w:p/>
+    <w:p/>
+    <w:p/>
+    <w:p/>
+    <w:p/>
+    <w:p>
+      <w:pPr>
+        <w:keepNext/>
+      </w:pPr>
+      <w:r>
+        <w:rPr>
+          <w:noProof/>
+        </w:rPr>
+        <w:drawing>
+          <wp:inline distT="0" distB="0" distL="0" distR="0" wp14:anchorId="76B8DA85" wp14:editId="25C9FFE4">
+            <wp:extent cx="5724525" cy="2428875"/>
+            <wp:effectExtent l="0" t="0" r="9525" b="9525"/>
+            <wp:docPr id="889555616" name="Picture 17"/>
+            <wp:cNvGraphicFramePr>
+              <a:graphicFrameLocks xmlns:a="http://schemas.openxmlformats.org/drawingml/2006/main" noChangeAspect="1"/>
+            </wp:cNvGraphicFramePr>
+            <a:graphic xmlns:a="http://schemas.openxmlformats.org/drawingml/2006/main">
+              <a:graphicData uri="http://schemas.openxmlformats.org/drawingml/2006/picture">
+                <pic:pic xmlns:pic="http://schemas.openxmlformats.org/drawingml/2006/picture">
+                  <pic:nvPicPr>
+                    <pic:cNvPr id="0" name="Picture 17"/>
+                    <pic:cNvPicPr>
+                      <a:picLocks noChangeAspect="1" noChangeArrowheads="1"/>
+                    </pic:cNvPicPr>
+                  </pic:nvPicPr>
+                  <pic:blipFill>
+                    <a:blip r:embed="rId18">
+                      <a:extLst>
+                        <a:ext uri="{28A0092B-C50C-407E-A947-70E740481C1C}">
+                          <a14:useLocalDpi xmlns:a14="http://schemas.microsoft.com/office/drawing/2010/main" val="0"/>
+                        </a:ext>
+                      </a:extLst>
+                    </a:blip>
+                    <a:srcRect/>
+                    <a:stretch>
+                      <a:fillRect/>
+                    </a:stretch>
+                  </pic:blipFill>
+                  <pic:spPr bwMode="auto">
+                    <a:xfrm>
+                      <a:off x="0" y="0"/>
+                      <a:ext cx="5724525" cy="2428875"/>
+                    </a:xfrm>
+                    <a:prstGeom prst="rect">
+                      <a:avLst/>
+                    </a:prstGeom>
+                    <a:noFill/>
+                    <a:ln>
+                      <a:noFill/>
+                    </a:ln>
+                  </pic:spPr>
+                </pic:pic>
+              </a:graphicData>
+            </a:graphic>
+          </wp:inline>
+        </w:drawing>
+      </w:r>
+    </w:p>
+    <w:p>
+      <w:pPr>
+        <w:keepNext/>
+      </w:pPr>
+    </w:p>
+    <w:p>
+      <w:pPr>
+        <w:pStyle w:val="Caption"/>
+        <w:jc w:val="center"/>
+      </w:pPr>
+      <w:r>
+        <w:t xml:space="preserve">Figure </w:t>
+      </w:r>
+      <w:fldSimple w:instr=" SEQ Figure \* ARABIC ">
+        <w:r>
+          <w:rPr>
+            <w:noProof/>
+          </w:rPr>
+          <w:t>13</w:t>
+        </w:r>
+      </w:fldSimple>
+      <w:r>
+        <w:t>: 4 Bit program counter Adder</w:t>
+      </w:r>
+    </w:p>
+    <w:p/>
+    <w:p>
+      <w:pPr>
+        <w:keepNext/>
+      </w:pPr>
+      <w:r>
+        <w:rPr>
+          <w:noProof/>
+        </w:rPr>
+        <w:drawing>
+          <wp:inline distT="0" distB="0" distL="0" distR="0" wp14:anchorId="48DC8AC1" wp14:editId="0A06CB03">
+            <wp:extent cx="5724525" cy="2466975"/>
+            <wp:effectExtent l="0" t="0" r="9525" b="9525"/>
+            <wp:docPr id="295160217" name="Picture 18"/>
+            <wp:cNvGraphicFramePr>
+              <a:graphicFrameLocks xmlns:a="http://schemas.openxmlformats.org/drawingml/2006/main" noChangeAspect="1"/>
+            </wp:cNvGraphicFramePr>
+            <a:graphic xmlns:a="http://schemas.openxmlformats.org/drawingml/2006/main">
+              <a:graphicData uri="http://schemas.openxmlformats.org/drawingml/2006/picture">
+                <pic:pic xmlns:pic="http://schemas.openxmlformats.org/drawingml/2006/picture">
+                  <pic:nvPicPr>
+                    <pic:cNvPr id="0" name="Picture 18"/>
+                    <pic:cNvPicPr>
+                      <a:picLocks noChangeAspect="1" noChangeArrowheads="1"/>
+                    </pic:cNvPicPr>
+                  </pic:nvPicPr>
+                  <pic:blipFill>
+                    <a:blip r:embed="rId19" cstate="print">
+                      <a:extLst>
+                        <a:ext uri="{28A0092B-C50C-407E-A947-70E740481C1C}">
+                          <a14:useLocalDpi xmlns:a14="http://schemas.microsoft.com/office/drawing/2010/main" val="0"/>
+                        </a:ext>
+                      </a:extLst>
+                    </a:blip>
+                    <a:srcRect/>
+                    <a:stretch>
+                      <a:fillRect/>
+                    </a:stretch>
+                  </pic:blipFill>
+                  <pic:spPr bwMode="auto">
+                    <a:xfrm>
+                      <a:off x="0" y="0"/>
+                      <a:ext cx="5724525" cy="2466975"/>
+                    </a:xfrm>
+                    <a:prstGeom prst="rect">
+                      <a:avLst/>
+                    </a:prstGeom>
+                    <a:noFill/>
+                    <a:ln>
+                      <a:noFill/>
+                    </a:ln>
+                  </pic:spPr>
+                </pic:pic>
+              </a:graphicData>
+            </a:graphic>
+          </wp:inline>
+        </w:drawing>
+      </w:r>
+    </w:p>
+    <w:p>
+      <w:pPr>
+        <w:keepNext/>
+      </w:pPr>
+    </w:p>
+    <w:p>
+      <w:pPr>
+        <w:pStyle w:val="Caption"/>
+        <w:jc w:val="center"/>
+      </w:pPr>
+      <w:r>
+        <w:t xml:space="preserve">Figure </w:t>
+      </w:r>
+      <w:fldSimple w:instr=" SEQ Figure \* ARABIC ">
+        <w:r>
+          <w:rPr>
+            <w:noProof/>
+          </w:rPr>
+          <w:t>14</w:t>
+        </w:r>
+      </w:fldSimple>
+      <w:r>
+        <w:t>: Control Logic</w:t>
+      </w:r>
+    </w:p>
+    <w:p/>
+    <w:p/>
+    <w:p/>
+    <w:p/>
+    <w:p/>
+    <w:p>
+      <w:pPr>
+        <w:keepNext/>
+      </w:pPr>
+      <w:r>
+        <w:rPr>
+          <w:noProof/>
+        </w:rPr>
+        <w:drawing>
+          <wp:inline distT="0" distB="0" distL="0" distR="0" wp14:anchorId="26049759" wp14:editId="5FE13546">
+            <wp:extent cx="5724525" cy="2343150"/>
+            <wp:effectExtent l="0" t="0" r="9525" b="0"/>
+            <wp:docPr id="191116296" name="Picture 19"/>
+            <wp:cNvGraphicFramePr>
+              <a:graphicFrameLocks xmlns:a="http://schemas.openxmlformats.org/drawingml/2006/main" noChangeAspect="1"/>
+            </wp:cNvGraphicFramePr>
+            <a:graphic xmlns:a="http://schemas.openxmlformats.org/drawingml/2006/main">
+              <a:graphicData uri="http://schemas.openxmlformats.org/drawingml/2006/picture">
+                <pic:pic xmlns:pic="http://schemas.openxmlformats.org/drawingml/2006/picture">
+                  <pic:nvPicPr>
+                    <pic:cNvPr id="0" name="Picture 19"/>
+                    <pic:cNvPicPr>
+                      <a:picLocks noChangeAspect="1" noChangeArrowheads="1"/>
+                    </pic:cNvPicPr>
+                  </pic:nvPicPr>
+                  <pic:blipFill>
+                    <a:blip r:embed="rId20" cstate="print">
+                      <a:extLst>
+                        <a:ext uri="{28A0092B-C50C-407E-A947-70E740481C1C}">
+                          <a14:useLocalDpi xmlns:a14="http://schemas.microsoft.com/office/drawing/2010/main" val="0"/>
+                        </a:ext>
+                      </a:extLst>
+                    </a:blip>
+                    <a:srcRect/>
+                    <a:stretch>
+                      <a:fillRect/>
+                    </a:stretch>
+                  </pic:blipFill>
+                  <pic:spPr bwMode="auto">
+                    <a:xfrm>
+                      <a:off x="0" y="0"/>
+                      <a:ext cx="5724525" cy="2343150"/>
+                    </a:xfrm>
+                    <a:prstGeom prst="rect">
+                      <a:avLst/>
+                    </a:prstGeom>
+                    <a:noFill/>
+                    <a:ln>
+                      <a:noFill/>
+                    </a:ln>
+                  </pic:spPr>
+                </pic:pic>
+              </a:graphicData>
+            </a:graphic>
+          </wp:inline>
+        </w:drawing>
+      </w:r>
+    </w:p>
+    <w:p>
+      <w:pPr>
+        <w:keepNext/>
+      </w:pPr>
+    </w:p>
+    <w:p>
+      <w:pPr>
+        <w:pStyle w:val="Caption"/>
+        <w:jc w:val="center"/>
+      </w:pPr>
+      <w:r>
+        <w:t xml:space="preserve">Figure </w:t>
+      </w:r>
+      <w:fldSimple w:instr=" SEQ Figure \* ARABIC ">
+        <w:r>
+          <w:rPr>
+            <w:noProof/>
+          </w:rPr>
+          <w:t>15</w:t>
+        </w:r>
+      </w:fldSimple>
+      <w:r>
+        <w:t>: 6 Bit CPU</w:t>
+      </w:r>
+    </w:p>
+    <w:p>
+      <w:pPr>
+        <w:rPr>
+          <w:b/>
+          <w:sz w:val="24"/>
+          <w:szCs w:val="24"/>
+        </w:rPr>
+      </w:pPr>
+    </w:p>
+    <w:p>
+      <w:pPr>
+        <w:rPr>
+          <w:b/>
+          <w:sz w:val="24"/>
+          <w:szCs w:val="24"/>
+        </w:rPr>
+      </w:pPr>
+    </w:p>
+    <w:p>
+      <w:pPr>
+        <w:rPr>
+          <w:b/>
+          <w:sz w:val="24"/>
+          <w:szCs w:val="24"/>
+        </w:rPr>
+      </w:pPr>
+    </w:p>
+    <w:p>
+      <w:pPr>
+        <w:rPr>
+          <w:b/>
+          <w:sz w:val="24"/>
+          <w:szCs w:val="24"/>
+        </w:rPr>
+      </w:pPr>
+    </w:p>
+    <w:p>
+      <w:pPr>
+        <w:rPr>
+          <w:b/>
+          <w:sz w:val="24"/>
+          <w:szCs w:val="24"/>
+        </w:rPr>
+      </w:pPr>
+    </w:p>
+    <w:p>
+      <w:pPr>
+        <w:rPr>
+          <w:b/>
+          <w:sz w:val="24"/>
+          <w:szCs w:val="24"/>
+        </w:rPr>
+      </w:pPr>
+    </w:p>
+    <w:p>
+      <w:pPr>
+        <w:rPr>
+          <w:b/>
+          <w:sz w:val="24"/>
+          <w:szCs w:val="24"/>
+        </w:rPr>
+      </w:pPr>
+    </w:p>
+    <w:p>
+      <w:pPr>
+        <w:rPr>
+          <w:b/>
+          <w:sz w:val="24"/>
+          <w:szCs w:val="24"/>
+        </w:rPr>
+      </w:pPr>
+    </w:p>
+    <w:p>
+      <w:pPr>
+        <w:rPr>
+          <w:b/>
+          <w:sz w:val="24"/>
+          <w:szCs w:val="24"/>
+        </w:rPr>
+      </w:pPr>
+    </w:p>
+    <w:p>
+      <w:pPr>
+        <w:jc w:val="center"/>
+        <w:rPr>
+          <w:b/>
+          <w:color w:val="E36C0A" w:themeColor="accent6" w:themeShade="BF"/>
+          <w:sz w:val="36"/>
+          <w:szCs w:val="36"/>
+        </w:rPr>
+      </w:pPr>
+      <w:r>
+        <w:rPr>
+          <w:b/>
+          <w:color w:val="E36C0A" w:themeColor="accent6" w:themeShade="BF"/>
+          <w:sz w:val="36"/>
+          <w:szCs w:val="36"/>
+        </w:rPr>
+        <w:lastRenderedPageBreak/>
         <w:t>Verilog Code:</w:t>
       </w:r>
+    </w:p>
+    <w:p>
+      <w:pPr>
+        <w:jc w:val="center"/>
+        <w:rPr>
+          <w:b/>
+          <w:color w:val="E36C0A" w:themeColor="accent6" w:themeShade="BF"/>
+          <w:sz w:val="36"/>
+          <w:szCs w:val="36"/>
+        </w:rPr>
+      </w:pPr>
     </w:p>
     <w:p>
       <w:pPr>
@@ -2068,6 +4267,25 @@
       </w:tblCellMar>
     </w:tblPr>
   </w:style>
+  <w:style w:type="paragraph" w:styleId="Caption">
+    <w:name w:val="caption"/>
+    <w:basedOn w:val="Normal"/>
+    <w:next w:val="Normal"/>
+    <w:uiPriority w:val="35"/>
+    <w:unhideWhenUsed/>
+    <w:qFormat/>
+    <w:rsid w:val="00305627"/>
+    <w:pPr>
+      <w:spacing w:after="200" w:line="240" w:lineRule="auto"/>
+    </w:pPr>
+    <w:rPr>
+      <w:i/>
+      <w:iCs/>
+      <w:color w:val="1F497D" w:themeColor="text2"/>
+      <w:sz w:val="18"/>
+      <w:szCs w:val="18"/>
+    </w:rPr>
+  </w:style>
 </w:styles>
 </file>
 
@@ -2389,4 +4607,16 @@
   </a:objectDefaults>
   <a:extraClrSchemeLst/>
 </a:theme>
+</file>
+
+<file path=customXml/item1.xml><?xml version="1.0" encoding="utf-8"?>
+<b:Sources xmlns:b="http://schemas.openxmlformats.org/officeDocument/2006/bibliography" xmlns="http://schemas.openxmlformats.org/officeDocument/2006/bibliography" SelectedStyle="\APASixthEditionOfficeOnline.xsl" StyleName="APA" Version="6"/>
+</file>
+
+<file path=customXml/itemProps1.xml><?xml version="1.0" encoding="utf-8"?>
+<ds:datastoreItem xmlns:ds="http://schemas.openxmlformats.org/officeDocument/2006/customXml" ds:itemID="{571EEF5A-4D90-4F04-8B19-266B4D68B025}">
+  <ds:schemaRefs>
+    <ds:schemaRef ds:uri="http://schemas.openxmlformats.org/officeDocument/2006/bibliography"/>
+  </ds:schemaRefs>
+</ds:datastoreItem>
 </file>
</xml_diff>